<commit_message>
add output data for ttest
</commit_message>
<xml_diff>
--- a/Project_Proposal.docx
+++ b/Project_Proposal.docx
@@ -91,7 +91,6 @@
         </w:rPr>
         <w:t xml:space="preserve">Team </w:t>
       </w:r>
-      <w:proofErr w:type="spellStart"/>
       <w:r>
         <w:rPr>
           <w:b/>
@@ -101,7 +100,6 @@
         </w:rPr>
         <w:t>TigerGatorNole</w:t>
       </w:r>
-      <w:proofErr w:type="spellEnd"/>
       <w:r>
         <w:rPr>
           <w:b/>
@@ -442,6 +440,86 @@
     </w:p>
     <w:p>
       <w:pPr>
+        <w:pStyle w:val="ListParagraph"/>
+        <w:numPr>
+          <w:ilvl w:val="1"/>
+          <w:numId w:val="1"/>
+        </w:numPr>
+        <w:rPr>
+          <w:sz w:val="24"/>
+          <w:szCs w:val="24"/>
+        </w:rPr>
+      </w:pPr>
+      <w:r>
+        <w:rPr>
+          <w:sz w:val="24"/>
+          <w:szCs w:val="24"/>
+        </w:rPr>
+        <w:t>Has 3rd down efficiency per game increased over time?</w:t>
+      </w:r>
+    </w:p>
+    <w:p>
+      <w:pPr>
+        <w:pStyle w:val="ListParagraph"/>
+        <w:numPr>
+          <w:ilvl w:val="1"/>
+          <w:numId w:val="1"/>
+        </w:numPr>
+        <w:rPr>
+          <w:sz w:val="24"/>
+          <w:szCs w:val="24"/>
+        </w:rPr>
+      </w:pPr>
+      <w:r>
+        <w:rPr>
+          <w:sz w:val="24"/>
+          <w:szCs w:val="24"/>
+        </w:rPr>
+        <w:t>Has the margin of victory changed over time?</w:t>
+      </w:r>
+    </w:p>
+    <w:p>
+      <w:pPr>
+        <w:pStyle w:val="ListParagraph"/>
+        <w:numPr>
+          <w:ilvl w:val="1"/>
+          <w:numId w:val="1"/>
+        </w:numPr>
+        <w:rPr>
+          <w:sz w:val="24"/>
+          <w:szCs w:val="24"/>
+        </w:rPr>
+      </w:pPr>
+      <w:r>
+        <w:rPr>
+          <w:sz w:val="24"/>
+          <w:szCs w:val="24"/>
+        </w:rPr>
+        <w:t>Are there more explosive plays?</w:t>
+      </w:r>
+    </w:p>
+    <w:p>
+      <w:pPr>
+        <w:pStyle w:val="ListParagraph"/>
+        <w:numPr>
+          <w:ilvl w:val="1"/>
+          <w:numId w:val="1"/>
+        </w:numPr>
+        <w:rPr>
+          <w:sz w:val="24"/>
+          <w:szCs w:val="24"/>
+        </w:rPr>
+      </w:pPr>
+      <w:r>
+        <w:rPr>
+          <w:sz w:val="24"/>
+          <w:szCs w:val="24"/>
+        </w:rPr>
+        <w:t>Are there less punts per game?</w:t>
+      </w:r>
+    </w:p>
+    <w:p>
+      <w:pPr>
         <w:rPr>
           <w:b/>
           <w:bCs/>
@@ -493,6 +571,20 @@
           <w:szCs w:val="24"/>
         </w:rPr>
       </w:pPr>
+      <w:r>
+        <w:rPr>
+          <w:sz w:val="24"/>
+          <w:szCs w:val="24"/>
+        </w:rPr>
+        <w:t>Defensive value may be decreasing as the years progress and may be less important to the success of a team</w:t>
+      </w:r>
+      <w:r>
+        <w:rPr>
+          <w:sz w:val="24"/>
+          <w:szCs w:val="24"/>
+        </w:rPr>
+        <w:t>.</w:t>
+      </w:r>
     </w:p>
     <w:p>
       <w:pPr>
@@ -777,23 +869,8 @@
           <w:sz w:val="24"/>
           <w:szCs w:val="24"/>
         </w:rPr>
-        <w:t xml:space="preserve">Average number of standard </w:t>
-      </w:r>
-      <w:proofErr w:type="gramStart"/>
-      <w:r>
-        <w:rPr>
-          <w:sz w:val="24"/>
-          <w:szCs w:val="24"/>
-        </w:rPr>
-        <w:t>gain</w:t>
-      </w:r>
-      <w:proofErr w:type="gramEnd"/>
-      <w:r>
-        <w:rPr>
-          <w:sz w:val="24"/>
-          <w:szCs w:val="24"/>
-        </w:rPr>
-        <w:t xml:space="preserve"> plays per game</w:t>
+        <w:lastRenderedPageBreak/>
+        <w:t>Average number of standard gain plays per game</w:t>
       </w:r>
     </w:p>
     <w:p>
@@ -887,18 +964,8 @@
           <w:sz w:val="24"/>
           <w:szCs w:val="24"/>
         </w:rPr>
-        <w:lastRenderedPageBreak/>
-        <w:t xml:space="preserve">State </w:t>
-      </w:r>
-      <w:proofErr w:type="spellStart"/>
-      <w:r>
-        <w:rPr>
-          <w:sz w:val="24"/>
-          <w:szCs w:val="24"/>
-        </w:rPr>
-        <w:t>r-value</w:t>
-      </w:r>
-      <w:proofErr w:type="spellEnd"/>
+        <w:t>State r-value</w:t>
+      </w:r>
     </w:p>
     <w:p>
       <w:pPr>

</xml_diff>